<commit_message>
Fixed title of graph
</commit_message>
<xml_diff>
--- a/Lab2/Ayaan_Lab2.docx
+++ b/Lab2/Ayaan_Lab2.docx
@@ -4,8 +4,13 @@
   <w:body>
     <w:p>
       <w:r>
-        <w:t>Model 1: Price, PropertySqFt</w:t>
-      </w:r>
+        <w:t xml:space="preserve">Model 1: Price, </w:t>
+      </w:r>
+      <w:proofErr w:type="spellStart"/>
+      <w:r>
+        <w:t>PropertySqFt</w:t>
+      </w:r>
+      <w:proofErr w:type="spellEnd"/>
     </w:p>
     <w:p>
       <w:r>
@@ -13,10 +18,10 @@
           <w:noProof/>
         </w:rPr>
         <w:drawing>
-          <wp:inline distT="0" distB="0" distL="0" distR="0" wp14:anchorId="38C5E74C" wp14:editId="7F018B09">
-            <wp:extent cx="5446183" cy="3270347"/>
-            <wp:effectExtent l="0" t="0" r="2540" b="6350"/>
-            <wp:docPr id="2095012085" name="Picture 6"/>
+          <wp:inline distT="0" distB="0" distL="0" distR="0" wp14:anchorId="1C6C069A" wp14:editId="665B7E16">
+            <wp:extent cx="5390190" cy="3681105"/>
+            <wp:effectExtent l="0" t="0" r="1270" b="0"/>
+            <wp:docPr id="372858345" name="Picture 12"/>
             <wp:cNvGraphicFramePr>
               <a:graphicFrameLocks xmlns:a="http://schemas.openxmlformats.org/drawingml/2006/main" noChangeAspect="1"/>
             </wp:cNvGraphicFramePr>
@@ -24,7 +29,7 @@
               <a:graphicData uri="http://schemas.openxmlformats.org/drawingml/2006/picture">
                 <pic:pic xmlns:pic="http://schemas.openxmlformats.org/drawingml/2006/picture">
                   <pic:nvPicPr>
-                    <pic:cNvPr id="0" name="Picture 5"/>
+                    <pic:cNvPr id="0" name="Picture 9"/>
                     <pic:cNvPicPr>
                       <a:picLocks noChangeAspect="1" noChangeArrowheads="1"/>
                     </pic:cNvPicPr>
@@ -45,7 +50,7 @@
                   <pic:spPr bwMode="auto">
                     <a:xfrm>
                       <a:off x="0" y="0"/>
-                      <a:ext cx="5453478" cy="3274727"/>
+                      <a:ext cx="5402170" cy="3689286"/>
                     </a:xfrm>
                     <a:prstGeom prst="rect">
                       <a:avLst/>
@@ -100,14 +105,24 @@
     </w:p>
     <w:p>
       <w:r>
-        <w:t>I log transformed Price</w:t>
+        <w:t xml:space="preserve">I </w:t>
+      </w:r>
+      <w:proofErr w:type="gramStart"/>
+      <w:r>
+        <w:t>log</w:t>
+      </w:r>
+      <w:proofErr w:type="gramEnd"/>
+      <w:r>
+        <w:t xml:space="preserve"> transformed Price</w:t>
       </w:r>
       <w:r>
         <w:t xml:space="preserve">, </w:t>
       </w:r>
+      <w:proofErr w:type="spellStart"/>
       <w:r>
         <w:t>PropertySqFt</w:t>
       </w:r>
+      <w:proofErr w:type="spellEnd"/>
       <w:r>
         <w:t>, Beds, and Bath</w:t>
       </w:r>
@@ -119,15 +134,25 @@
       </w:r>
       <w:r>
         <w:t xml:space="preserve">c, meaning the points were grouped together and varied. </w:t>
+      </w:r>
+    </w:p>
+    <w:p>
+      <w:r>
+        <w:t>I think the size of the property is the best predictor for price. Looking at the other two graphs, the prices vary still regardless of number of bedrooms and bathrooms.</w:t>
       </w:r>
     </w:p>
     <w:p/>
-    <w:p/>
-    <w:p/>
     <w:p>
       <w:r>
-        <w:lastRenderedPageBreak/>
-        <w:t>Model 2: Price, PropertySqFt + Beds</w:t>
+        <w:t xml:space="preserve">Model 2: Price, </w:t>
+      </w:r>
+      <w:proofErr w:type="spellStart"/>
+      <w:r>
+        <w:t>PropertySqFt</w:t>
+      </w:r>
+      <w:proofErr w:type="spellEnd"/>
+      <w:r>
+        <w:t xml:space="preserve"> + Beds</w:t>
       </w:r>
     </w:p>
     <w:p>
@@ -223,11 +248,17 @@
     </w:p>
     <w:p/>
     <w:p/>
-    <w:p/>
-    <w:p/>
     <w:p>
       <w:r>
-        <w:t>Model 3: Price, PropertySqFt + Beds + bath</w:t>
+        <w:t xml:space="preserve">Model 3: Price, </w:t>
+      </w:r>
+      <w:proofErr w:type="spellStart"/>
+      <w:r>
+        <w:t>PropertySqFt</w:t>
+      </w:r>
+      <w:proofErr w:type="spellEnd"/>
+      <w:r>
+        <w:t xml:space="preserve"> + Beds + bath</w:t>
       </w:r>
     </w:p>
     <w:p>
@@ -236,9 +267,9 @@
           <w:noProof/>
         </w:rPr>
         <w:drawing>
-          <wp:inline distT="0" distB="0" distL="0" distR="0" wp14:anchorId="6C1A4538" wp14:editId="52B907D7">
-            <wp:extent cx="5869517" cy="3524553"/>
-            <wp:effectExtent l="0" t="0" r="0" b="0"/>
+          <wp:inline distT="0" distB="0" distL="0" distR="0" wp14:anchorId="6C1A4538" wp14:editId="7CA93E55">
+            <wp:extent cx="5347403" cy="3211032"/>
+            <wp:effectExtent l="0" t="0" r="5715" b="8890"/>
             <wp:docPr id="802199898" name="Picture 11"/>
             <wp:cNvGraphicFramePr>
               <a:graphicFrameLocks xmlns:a="http://schemas.openxmlformats.org/drawingml/2006/main" noChangeAspect="1"/>
@@ -268,7 +299,7 @@
                   <pic:spPr bwMode="auto">
                     <a:xfrm>
                       <a:off x="0" y="0"/>
-                      <a:ext cx="5880143" cy="3530934"/>
+                      <a:ext cx="5366194" cy="3222316"/>
                     </a:xfrm>
                     <a:prstGeom prst="rect">
                       <a:avLst/>
@@ -319,6 +350,19 @@
             </a:graphic>
           </wp:inline>
         </w:drawing>
+      </w:r>
+    </w:p>
+    <w:p>
+      <w:r>
+        <w:t xml:space="preserve">Because Bath was added as a predictor to </w:t>
+      </w:r>
+      <w:proofErr w:type="spellStart"/>
+      <w:r>
+        <w:t>lm</w:t>
+      </w:r>
+      <w:proofErr w:type="spellEnd"/>
+      <w:r>
+        <w:t>, the p value for bedrooms went down. This means that the model has enough information to predict the price, without the additional need for the number of bedrooms. This makes sense because as the number of bedrooms goes up, so does the number of bathrooms.</w:t>
       </w:r>
     </w:p>
     <w:sectPr>

</xml_diff>